<commit_message>
Dani updated research questions
</commit_message>
<xml_diff>
--- a/documents/DaniGargya_MA_proposal_Feb24.docx
+++ b/documents/DaniGargya_MA_proposal_Feb24.docx
@@ -23,10 +23,7 @@
       </w:r>
       <w:proofErr w:type="spellEnd"/>
       <w:r>
-        <w:t xml:space="preserve"> at schools</w:t>
-      </w:r>
-      <w:r>
-        <w:t xml:space="preserve"> - </w:t>
+        <w:t xml:space="preserve"> at schools - </w:t>
       </w:r>
       <w:r>
         <w:br/>
@@ -70,13 +67,8 @@
         </w:numPr>
       </w:pPr>
       <w:r>
-        <w:t xml:space="preserve">Need for sustainability </w:t>
-      </w:r>
-      <w:proofErr w:type="gramStart"/>
-      <w:r>
-        <w:t>competence</w:t>
-      </w:r>
-      <w:proofErr w:type="gramEnd"/>
+        <w:t>Need for sustainability competence</w:t>
+      </w:r>
     </w:p>
     <w:p>
       <w:pPr>
@@ -132,13 +124,8 @@
         </w:numPr>
       </w:pPr>
       <w:r>
-        <w:t xml:space="preserve">Effectiveness of Sustainability competence depends on the type of educational </w:t>
-      </w:r>
-      <w:proofErr w:type="gramStart"/>
-      <w:r>
-        <w:t>intervention</w:t>
-      </w:r>
-      <w:proofErr w:type="gramEnd"/>
+        <w:t>Effectiveness of Sustainability competence depends on the type of educational intervention</w:t>
+      </w:r>
     </w:p>
     <w:p>
       <w:pPr>
@@ -172,13 +159,8 @@
         <w:sym w:font="Wingdings" w:char="F0E0"/>
       </w:r>
       <w:r>
-        <w:t xml:space="preserve"> empirically looking at projects which apply those effective </w:t>
-      </w:r>
-      <w:proofErr w:type="gramStart"/>
-      <w:r>
-        <w:t>methods</w:t>
-      </w:r>
-      <w:proofErr w:type="gramEnd"/>
+        <w:t xml:space="preserve"> empirically looking at projects which apply those effective methods</w:t>
+      </w:r>
     </w:p>
     <w:p>
       <w:pPr>
@@ -222,13 +204,8 @@
         <w:t xml:space="preserve">Sustainability competences depend on the scale and metric of observation// </w:t>
       </w:r>
       <w:r>
-        <w:t xml:space="preserve">outcome orientation requires clarity about the goals which are </w:t>
-      </w:r>
-      <w:proofErr w:type="gramStart"/>
-      <w:r>
-        <w:t>targeted</w:t>
-      </w:r>
-      <w:proofErr w:type="gramEnd"/>
+        <w:t>outcome orientation requires clarity about the goals which are targeted</w:t>
+      </w:r>
     </w:p>
     <w:p>
       <w:pPr>
@@ -269,13 +246,8 @@
         <w:sym w:font="Wingdings" w:char="F0E0"/>
       </w:r>
       <w:r>
-        <w:t xml:space="preserve"> in case of outcome measurement, precise goal (content) specifications and operationalisations are </w:t>
-      </w:r>
-      <w:proofErr w:type="gramStart"/>
-      <w:r>
-        <w:t>necessary</w:t>
-      </w:r>
-      <w:proofErr w:type="gramEnd"/>
+        <w:t xml:space="preserve"> in case of outcome measurement, precise goal (content) specifications and operationalisations are necessary</w:t>
+      </w:r>
     </w:p>
     <w:p>
       <w:pPr>
@@ -301,13 +273,8 @@
         </w:numPr>
       </w:pPr>
       <w:r>
-        <w:t xml:space="preserve">trade-off regional specificity and aim of getting broad picture of state of play and </w:t>
-      </w:r>
-      <w:proofErr w:type="gramStart"/>
-      <w:r>
-        <w:t>development</w:t>
-      </w:r>
-      <w:proofErr w:type="gramEnd"/>
+        <w:t>trade-off regional specificity and aim of getting broad picture of state of play and development</w:t>
+      </w:r>
     </w:p>
     <w:p>
       <w:pPr>
@@ -369,10 +336,7 @@
         <w:sym w:font="Wingdings" w:char="F0E0"/>
       </w:r>
       <w:r>
-        <w:t xml:space="preserve"> </w:t>
-      </w:r>
-      <w:r>
-        <w:t>importance of empirical data that uses three dimensions</w:t>
+        <w:t xml:space="preserve"> importance of empirical data that uses three dimensions</w:t>
       </w:r>
       <w:r>
         <w:t xml:space="preserve"> and can be related to project?</w:t>
@@ -405,13 +369,8 @@
         <w:sym w:font="Wingdings" w:char="F0E0"/>
       </w:r>
       <w:r>
-        <w:t xml:space="preserve"> effectiveness of intervention is dependent on impact and should therefore still be monitored throughout and after </w:t>
-      </w:r>
-      <w:proofErr w:type="gramStart"/>
-      <w:r>
-        <w:t>project</w:t>
-      </w:r>
-      <w:proofErr w:type="gramEnd"/>
+        <w:t xml:space="preserve"> effectiveness of intervention is dependent on impact and should therefore still be monitored throughout and after project</w:t>
+      </w:r>
     </w:p>
     <w:p>
       <w:pPr>
@@ -425,13 +384,8 @@
         <w:sym w:font="Wingdings" w:char="F0E0"/>
       </w:r>
       <w:r>
-        <w:t xml:space="preserve"> established </w:t>
-      </w:r>
-      <w:proofErr w:type="gramStart"/>
-      <w:r>
-        <w:t>survey</w:t>
-      </w:r>
-      <w:proofErr w:type="gramEnd"/>
+        <w:t xml:space="preserve"> established survey</w:t>
+      </w:r>
     </w:p>
     <w:p>
       <w:pPr>
@@ -449,18 +403,10 @@
       </w:pPr>
       <w:r>
         <w:lastRenderedPageBreak/>
-        <w:t xml:space="preserve">Sustainability </w:t>
-      </w:r>
-      <w:proofErr w:type="gramStart"/>
-      <w:r>
-        <w:t>competence  i</w:t>
-      </w:r>
-      <w:r>
-        <w:t>nterplays</w:t>
-      </w:r>
-      <w:proofErr w:type="gramEnd"/>
-      <w:r>
-        <w:t xml:space="preserve"> with real environment and feeling of self-efficacy</w:t>
+        <w:t>Sustainability competence  i</w:t>
+      </w:r>
+      <w:r>
+        <w:t>nterplays with real environment and feeling of self-efficacy</w:t>
       </w:r>
     </w:p>
     <w:p>
@@ -510,13 +456,8 @@
         <w:sym w:font="Wingdings" w:char="F0E0"/>
       </w:r>
       <w:r>
-        <w:t xml:space="preserve"> effectiveness of intervention is dependent on impact and should therefore still be monitored throughout and after </w:t>
-      </w:r>
-      <w:proofErr w:type="gramStart"/>
-      <w:r>
-        <w:t>project</w:t>
-      </w:r>
-      <w:proofErr w:type="gramEnd"/>
+        <w:t xml:space="preserve"> effectiveness of intervention is dependent on impact and should therefore still be monitored throughout and after project</w:t>
+      </w:r>
     </w:p>
     <w:p>
       <w:pPr>
@@ -545,13 +486,8 @@
         </w:numPr>
       </w:pPr>
       <w:r>
-        <w:t xml:space="preserve">Output orientation calls for long-term assessment and other additional methods to evaluate </w:t>
-      </w:r>
-      <w:proofErr w:type="gramStart"/>
-      <w:r>
-        <w:t>impact</w:t>
-      </w:r>
-      <w:proofErr w:type="gramEnd"/>
+        <w:t>Output orientation calls for long-term assessment and other additional methods to evaluate impact</w:t>
+      </w:r>
     </w:p>
     <w:p>
       <w:pPr>
@@ -565,15 +501,7 @@
         <w:sym w:font="Wingdings" w:char="F0E0"/>
       </w:r>
       <w:r>
-        <w:t xml:space="preserve"> possibility for both </w:t>
-      </w:r>
-      <w:proofErr w:type="gramStart"/>
-      <w:r>
-        <w:t>short and long term</w:t>
-      </w:r>
-      <w:proofErr w:type="gramEnd"/>
-      <w:r>
-        <w:t xml:space="preserve"> impact</w:t>
+        <w:t xml:space="preserve"> possibility for both short and long term impact</w:t>
       </w:r>
       <w:r>
         <w:t xml:space="preserve"> by </w:t>
@@ -652,15 +580,7 @@
         <w:t xml:space="preserve">Motivating </w:t>
       </w:r>
       <w:r>
-        <w:t xml:space="preserve">young people is especially important. It is not only their future that is expecting many uncertainties and changes, </w:t>
-      </w:r>
-      <w:proofErr w:type="gramStart"/>
-      <w:r>
-        <w:t>their interests should</w:t>
-      </w:r>
-      <w:proofErr w:type="gramEnd"/>
-      <w:r>
-        <w:t xml:space="preserve"> already now be taken serious and be included.</w:t>
+        <w:t>young people is especially important. It is not only their future that is expecting many uncertainties and changes, their interests should already now be taken serious and be included.</w:t>
       </w:r>
       <w:r>
         <w:t xml:space="preserve"> By taking their ideas and aims serious and giving them spaces of opportunity to shape their surroundings, we can foster empowerment and motivation to act together</w:t>
@@ -684,32 +604,16 @@
         <w:t xml:space="preserve">are a promising opportunity </w:t>
       </w:r>
       <w:r>
-        <w:t xml:space="preserve">for both: creating this space of opportunity to influence their surroundings, while at the same time </w:t>
-      </w:r>
-      <w:proofErr w:type="gramStart"/>
-      <w:r>
-        <w:t xml:space="preserve">learning </w:t>
-      </w:r>
-      <w:r>
-        <w:t xml:space="preserve"> and</w:t>
-      </w:r>
-      <w:proofErr w:type="gramEnd"/>
-      <w:r>
-        <w:t xml:space="preserve"> experiencing </w:t>
+        <w:t xml:space="preserve">for both: creating this space of opportunity to influence their surroundings, while at the same time learning </w:t>
+      </w:r>
+      <w:r>
+        <w:t xml:space="preserve"> and experiencing </w:t>
       </w:r>
       <w:r>
         <w:t xml:space="preserve">to act together. </w:t>
       </w:r>
       <w:r>
-        <w:t xml:space="preserve">When designing ESD projects it is important to understand the complexity modes of action </w:t>
-      </w:r>
-      <w:proofErr w:type="gramStart"/>
-      <w:r>
-        <w:t>in order to</w:t>
-      </w:r>
-      <w:proofErr w:type="gramEnd"/>
-      <w:r>
-        <w:t xml:space="preserve"> be able to implement good educational interventions. </w:t>
+        <w:t xml:space="preserve">When designing ESD projects it is important to understand the complexity modes of action in order to be able to implement good educational interventions. </w:t>
       </w:r>
       <w:r>
         <w:t>We currently only have a limited understanding of how participative Education interventions such as</w:t>
@@ -721,15 +625,7 @@
         <w:t>ESD-projects</w:t>
       </w:r>
       <w:r>
-        <w:t xml:space="preserve">, as potential </w:t>
-      </w:r>
-      <w:proofErr w:type="gramStart"/>
-      <w:r>
-        <w:t>enablers ,</w:t>
-      </w:r>
-      <w:proofErr w:type="gramEnd"/>
-      <w:r>
-        <w:t xml:space="preserve"> are contributing to self-efficacy beliefs in students.</w:t>
+        <w:t>, as potential enablers , are contributing to self-efficacy beliefs in students.</w:t>
       </w:r>
     </w:p>
     <w:p/>
@@ -925,12 +821,10 @@
         <w:t xml:space="preserve"> </w:t>
       </w:r>
       <w:proofErr w:type="spellStart"/>
-      <w:proofErr w:type="gramStart"/>
       <w:r>
         <w:t>schaffen</w:t>
       </w:r>
       <w:proofErr w:type="spellEnd"/>
-      <w:proofErr w:type="gramEnd"/>
     </w:p>
     <w:p>
       <w:pPr>
@@ -1408,15 +1302,7 @@
         <w:t xml:space="preserve"> </w:t>
       </w:r>
       <w:r>
-        <w:t xml:space="preserve">precise goal (content) specifications and operationalization are needed </w:t>
-      </w:r>
-      <w:proofErr w:type="gramStart"/>
-      <w:r>
-        <w:t>in order to</w:t>
-      </w:r>
-      <w:proofErr w:type="gramEnd"/>
-      <w:r>
-        <w:t xml:space="preserve"> capture the underlying construct.</w:t>
+        <w:t>precise goal (content) specifications and operationalization are needed in order to capture the underlying construct.</w:t>
       </w:r>
     </w:p>
     <w:p>
@@ -1565,13 +1451,8 @@
         <w:t xml:space="preserve"> is complex</w:t>
       </w:r>
       <w:r>
-        <w:t xml:space="preserve">/ BNE in </w:t>
-      </w:r>
-      <w:proofErr w:type="gramStart"/>
-      <w:r>
-        <w:t>schools</w:t>
-      </w:r>
-      <w:proofErr w:type="gramEnd"/>
+        <w:t>/ BNE in schools</w:t>
+      </w:r>
     </w:p>
     <w:p>
       <w:pPr>
@@ -2313,13 +2194,8 @@
         <w:t xml:space="preserve">sustainability competences </w:t>
       </w:r>
       <w:r>
-        <w:t xml:space="preserve">is </w:t>
-      </w:r>
-      <w:proofErr w:type="gramStart"/>
-      <w:r>
-        <w:t>complex</w:t>
-      </w:r>
-      <w:proofErr w:type="gramEnd"/>
+        <w:t>is complex</w:t>
+      </w:r>
     </w:p>
     <w:p>
       <w:pPr>
@@ -2346,13 +2222,8 @@
       </w:r>
       <w:proofErr w:type="spellEnd"/>
       <w:r>
-        <w:t xml:space="preserve"> aim of increased self-efficacy in mind might lead to different needs of pedagogical approach and other systemic factors of school </w:t>
-      </w:r>
-      <w:proofErr w:type="gramStart"/>
-      <w:r>
-        <w:t>surroundings</w:t>
-      </w:r>
-      <w:proofErr w:type="gramEnd"/>
+        <w:t xml:space="preserve"> aim of increased self-efficacy in mind might lead to different needs of pedagogical approach and other systemic factors of school surroundings</w:t>
+      </w:r>
     </w:p>
     <w:p>
       <w:pPr>
@@ -2383,15 +2254,7 @@
         <w:t>gents, actors and aims</w:t>
       </w:r>
       <w:r>
-        <w:t xml:space="preserve"> and difference between individual and </w:t>
-      </w:r>
-      <w:proofErr w:type="gramStart"/>
-      <w:r>
-        <w:t>collective</w:t>
-      </w:r>
-      <w:proofErr w:type="gramEnd"/>
-      <w:r>
-        <w:t xml:space="preserve"> </w:t>
+        <w:t xml:space="preserve"> and difference between individual and collective </w:t>
       </w:r>
     </w:p>
     <w:p>
@@ -2510,13 +2373,8 @@
         </w:numPr>
       </w:pPr>
       <w:r>
-        <w:t xml:space="preserve">Triple-A </w:t>
-      </w:r>
-      <w:proofErr w:type="gramStart"/>
-      <w:r>
-        <w:t>frameworks</w:t>
-      </w:r>
-      <w:proofErr w:type="gramEnd"/>
+        <w:t>Triple-A frameworks</w:t>
+      </w:r>
     </w:p>
     <w:p>
       <w:pPr>
@@ -3351,139 +3209,50 @@
           <w:numId w:val="8"/>
         </w:numPr>
       </w:pPr>
-      <w:proofErr w:type="spellStart"/>
-      <w:r>
-        <w:t>Steht</w:t>
-      </w:r>
-      <w:proofErr w:type="spellEnd"/>
-      <w:r>
-        <w:t xml:space="preserve"> der </w:t>
-      </w:r>
-      <w:r>
-        <w:rPr>
-          <w:b/>
-          <w:bCs/>
-        </w:rPr>
-        <w:t xml:space="preserve">Grad der </w:t>
-      </w:r>
-      <w:proofErr w:type="spellStart"/>
-      <w:r>
-        <w:rPr>
-          <w:b/>
-          <w:bCs/>
-        </w:rPr>
-        <w:t>Teilnahme</w:t>
-      </w:r>
-      <w:proofErr w:type="spellEnd"/>
-      <w:r>
-        <w:t xml:space="preserve"> in </w:t>
-      </w:r>
-      <w:proofErr w:type="spellStart"/>
-      <w:r>
-        <w:t>einem</w:t>
-      </w:r>
-      <w:proofErr w:type="spellEnd"/>
-      <w:r>
-        <w:t xml:space="preserve"> </w:t>
-      </w:r>
-      <w:proofErr w:type="spellStart"/>
-      <w:r>
-        <w:t>positiven</w:t>
-      </w:r>
-      <w:proofErr w:type="spellEnd"/>
-      <w:r>
-        <w:t xml:space="preserve"> </w:t>
-      </w:r>
-      <w:proofErr w:type="spellStart"/>
-      <w:r>
-        <w:t>Zusammenhang</w:t>
-      </w:r>
-      <w:proofErr w:type="spellEnd"/>
-      <w:r>
-        <w:t xml:space="preserve"> </w:t>
-      </w:r>
-      <w:proofErr w:type="spellStart"/>
-      <w:r>
-        <w:t>mit</w:t>
-      </w:r>
-      <w:proofErr w:type="spellEnd"/>
-      <w:r>
-        <w:t xml:space="preserve"> </w:t>
-      </w:r>
-      <w:proofErr w:type="spellStart"/>
-      <w:r>
-        <w:rPr>
-          <w:b/>
-          <w:bCs/>
-        </w:rPr>
-        <w:t>Nachhaltigkeitskompetenzen</w:t>
-      </w:r>
-      <w:proofErr w:type="spellEnd"/>
-      <w:r>
-        <w:rPr>
-          <w:b/>
-          <w:bCs/>
-        </w:rPr>
-        <w:t xml:space="preserve"> (</w:t>
-      </w:r>
-      <w:proofErr w:type="spellStart"/>
-      <w:r>
-        <w:rPr>
-          <w:b/>
-          <w:bCs/>
-        </w:rPr>
-        <w:t>kognitiv</w:t>
-      </w:r>
-      <w:proofErr w:type="spellEnd"/>
-      <w:r>
-        <w:rPr>
-          <w:b/>
-          <w:bCs/>
-        </w:rPr>
-        <w:t xml:space="preserve">, </w:t>
-      </w:r>
-      <w:proofErr w:type="spellStart"/>
-      <w:r>
-        <w:rPr>
-          <w:b/>
-          <w:bCs/>
-        </w:rPr>
-        <w:t>affektiv</w:t>
-      </w:r>
-      <w:proofErr w:type="spellEnd"/>
-      <w:r>
-        <w:rPr>
-          <w:b/>
-          <w:bCs/>
-        </w:rPr>
-        <w:t xml:space="preserve">/ motivational/ </w:t>
-      </w:r>
-      <w:proofErr w:type="spellStart"/>
-      <w:r>
-        <w:rPr>
-          <w:b/>
-          <w:bCs/>
-        </w:rPr>
-        <w:t>verhaltensbezogen</w:t>
-      </w:r>
-      <w:proofErr w:type="spellEnd"/>
-      <w:r>
-        <w:rPr>
-          <w:b/>
-          <w:bCs/>
-        </w:rPr>
-        <w:t>)</w:t>
-      </w:r>
-      <w:r>
-        <w:t xml:space="preserve"> der </w:t>
-      </w:r>
-      <w:proofErr w:type="spellStart"/>
-      <w:r>
-        <w:t>SuS</w:t>
-      </w:r>
-      <w:proofErr w:type="spellEnd"/>
+      <w:r>
+        <w:t>D</w:t>
+      </w:r>
+      <w:r>
+        <w:t>o students with higher level of involvement experience more changes in climate attitude</w:t>
+      </w:r>
+      <w:r>
+        <w:t xml:space="preserve"> and</w:t>
+      </w:r>
+      <w:r>
+        <w:t xml:space="preserve"> behavio</w:t>
+      </w:r>
+      <w:r>
+        <w:t>u</w:t>
+      </w:r>
+      <w:r>
+        <w:t xml:space="preserve">r </w:t>
+      </w:r>
+      <w:r>
+        <w:t xml:space="preserve">over time </w:t>
+      </w:r>
+      <w:r>
+        <w:t>than students with lower levels of involvement?</w:t>
+      </w:r>
+    </w:p>
+    <w:p>
+      <w:pPr>
+        <w:pStyle w:val="ListParagraph"/>
+        <w:numPr>
+          <w:ilvl w:val="1"/>
+          <w:numId w:val="8"/>
+        </w:numPr>
+      </w:pPr>
+      <w:r>
+        <w:t xml:space="preserve">How does the project evolution influence the magnitude of the changes in climate attitude and </w:t>
+      </w:r>
+      <w:r>
+        <w:t>behaviour</w:t>
+      </w:r>
       <w:r>
         <w:t>?</w:t>
+      </w:r>
+      <w:r>
+        <w:br/>
       </w:r>
     </w:p>
     <w:p>
@@ -3494,149 +3263,29 @@
           <w:numId w:val="8"/>
         </w:numPr>
       </w:pPr>
-      <w:proofErr w:type="spellStart"/>
-      <w:r>
-        <w:t>Steht</w:t>
-      </w:r>
-      <w:proofErr w:type="spellEnd"/>
-      <w:r>
-        <w:t xml:space="preserve"> der </w:t>
-      </w:r>
-      <w:proofErr w:type="spellStart"/>
-      <w:r>
-        <w:rPr>
-          <w:b/>
-          <w:bCs/>
-        </w:rPr>
-        <w:t>Fortschritt</w:t>
-      </w:r>
-      <w:proofErr w:type="spellEnd"/>
-      <w:r>
-        <w:rPr>
-          <w:b/>
-          <w:bCs/>
-        </w:rPr>
-        <w:t xml:space="preserve"> des </w:t>
-      </w:r>
-      <w:proofErr w:type="spellStart"/>
-      <w:r>
-        <w:rPr>
-          <w:b/>
-          <w:bCs/>
-        </w:rPr>
-        <w:t>Projekts</w:t>
-      </w:r>
-      <w:proofErr w:type="spellEnd"/>
-      <w:r>
-        <w:t xml:space="preserve"> in </w:t>
-      </w:r>
-      <w:proofErr w:type="spellStart"/>
-      <w:r>
-        <w:t>einem</w:t>
-      </w:r>
-      <w:proofErr w:type="spellEnd"/>
-      <w:r>
-        <w:t xml:space="preserve"> </w:t>
-      </w:r>
-      <w:proofErr w:type="spellStart"/>
-      <w:r>
-        <w:t>positiven</w:t>
-      </w:r>
-      <w:proofErr w:type="spellEnd"/>
-      <w:r>
-        <w:t xml:space="preserve"> </w:t>
-      </w:r>
-      <w:proofErr w:type="spellStart"/>
-      <w:r>
-        <w:t>Zusammenhang</w:t>
-      </w:r>
-      <w:proofErr w:type="spellEnd"/>
-      <w:r>
-        <w:t xml:space="preserve"> </w:t>
-      </w:r>
-      <w:proofErr w:type="spellStart"/>
-      <w:r>
-        <w:t>mit</w:t>
-      </w:r>
-      <w:proofErr w:type="spellEnd"/>
-      <w:r>
-        <w:t xml:space="preserve"> </w:t>
-      </w:r>
-      <w:proofErr w:type="spellStart"/>
-      <w:r>
-        <w:rPr>
-          <w:b/>
-          <w:bCs/>
-        </w:rPr>
-        <w:t>Nachhaltigkeitskompetenzen</w:t>
-      </w:r>
-      <w:proofErr w:type="spellEnd"/>
-      <w:r>
-        <w:rPr>
-          <w:b/>
-          <w:bCs/>
-        </w:rPr>
-        <w:t xml:space="preserve"> (</w:t>
-      </w:r>
-      <w:proofErr w:type="spellStart"/>
-      <w:r>
-        <w:rPr>
-          <w:b/>
-          <w:bCs/>
-        </w:rPr>
-        <w:t>kognitiv</w:t>
-      </w:r>
-      <w:proofErr w:type="spellEnd"/>
-      <w:r>
-        <w:rPr>
-          <w:b/>
-          <w:bCs/>
-        </w:rPr>
-        <w:t xml:space="preserve">, </w:t>
-      </w:r>
-      <w:proofErr w:type="spellStart"/>
-      <w:r>
-        <w:rPr>
-          <w:b/>
-          <w:bCs/>
-        </w:rPr>
-        <w:t>affektiv</w:t>
-      </w:r>
-      <w:proofErr w:type="spellEnd"/>
-      <w:r>
-        <w:rPr>
-          <w:b/>
-          <w:bCs/>
-        </w:rPr>
-        <w:t xml:space="preserve">/ motivational/ </w:t>
-      </w:r>
-      <w:proofErr w:type="spellStart"/>
-      <w:r>
-        <w:rPr>
-          <w:b/>
-          <w:bCs/>
-        </w:rPr>
-        <w:t>verhaltensbezogen</w:t>
-      </w:r>
-      <w:proofErr w:type="spellEnd"/>
-      <w:r>
-        <w:rPr>
-          <w:b/>
-          <w:bCs/>
-        </w:rPr>
-        <w:t>)</w:t>
-      </w:r>
-      <w:r>
-        <w:t xml:space="preserve"> der </w:t>
-      </w:r>
-      <w:proofErr w:type="spellStart"/>
-      <w:r>
-        <w:t>SuS</w:t>
-      </w:r>
-      <w:proofErr w:type="spellEnd"/>
-      <w:r>
-        <w:t>?</w:t>
-      </w:r>
+      <w:r>
+        <w:t>How are changes in climate attitude and behaviour influenced by (collective and individual) self-efficacy beliefs?</w:t>
+      </w:r>
+    </w:p>
+    <w:p>
+      <w:pPr>
+        <w:pStyle w:val="ListParagraph"/>
+        <w:numPr>
+          <w:ilvl w:val="1"/>
+          <w:numId w:val="8"/>
+        </w:numPr>
+      </w:pPr>
+      <w:r>
+        <w:t>How do desirability of the aim and group identification influence the magnitude of the self-efficacy beliefs?</w:t>
+      </w:r>
+      <w:r>
+        <w:br/>
+      </w:r>
+    </w:p>
+    <w:p>
+      <w:pPr>
+        <w:pStyle w:val="ListParagraph"/>
+      </w:pPr>
     </w:p>
     <w:p>
       <w:pPr>
@@ -3652,76 +3301,371 @@
       </w:r>
       <w:proofErr w:type="spellEnd"/>
       <w:r>
-        <w:t xml:space="preserve"> der Grad der </w:t>
-      </w:r>
-      <w:proofErr w:type="spellStart"/>
-      <w:r>
-        <w:t>Teilnahme</w:t>
-      </w:r>
-      <w:proofErr w:type="spellEnd"/>
-      <w:r>
-        <w:t xml:space="preserve">/ </w:t>
-      </w:r>
-      <w:proofErr w:type="spellStart"/>
-      <w:r>
-        <w:t>Fortschritt</w:t>
-      </w:r>
-      <w:proofErr w:type="spellEnd"/>
-      <w:r>
-        <w:t xml:space="preserve"> des </w:t>
-      </w:r>
-      <w:proofErr w:type="spellStart"/>
-      <w:r>
-        <w:t>P</w:t>
-      </w:r>
-      <w:r>
-        <w:t>ro</w:t>
-      </w:r>
-      <w:r>
-        <w:t>jekts</w:t>
-      </w:r>
-      <w:proofErr w:type="spellEnd"/>
-      <w:r>
-        <w:t xml:space="preserve"> in </w:t>
-      </w:r>
-      <w:proofErr w:type="spellStart"/>
-      <w:r>
-        <w:t>einem</w:t>
-      </w:r>
-      <w:proofErr w:type="spellEnd"/>
-      <w:r>
-        <w:t xml:space="preserve"> </w:t>
-      </w:r>
-      <w:proofErr w:type="spellStart"/>
-      <w:r>
-        <w:t>positiven</w:t>
-      </w:r>
-      <w:proofErr w:type="spellEnd"/>
-      <w:r>
-        <w:t xml:space="preserve"> </w:t>
-      </w:r>
-      <w:proofErr w:type="spellStart"/>
-      <w:r>
-        <w:t>Zusammenhang</w:t>
-      </w:r>
-      <w:proofErr w:type="spellEnd"/>
-      <w:r>
-        <w:t xml:space="preserve"> </w:t>
-      </w:r>
-      <w:proofErr w:type="spellStart"/>
-      <w:r>
-        <w:t>mit</w:t>
-      </w:r>
-      <w:proofErr w:type="spellEnd"/>
-      <w:r>
-        <w:t xml:space="preserve"> </w:t>
-      </w:r>
-      <w:proofErr w:type="spellStart"/>
+        <w:t xml:space="preserve"> der </w:t>
+      </w:r>
       <w:r>
         <w:rPr>
           <w:b/>
           <w:bCs/>
         </w:rPr>
+        <w:t xml:space="preserve">Grad der </w:t>
+      </w:r>
+      <w:proofErr w:type="spellStart"/>
+      <w:r>
+        <w:rPr>
+          <w:b/>
+          <w:bCs/>
+        </w:rPr>
+        <w:t>Teilnahme</w:t>
+      </w:r>
+      <w:proofErr w:type="spellEnd"/>
+      <w:r>
+        <w:t xml:space="preserve"> in </w:t>
+      </w:r>
+      <w:proofErr w:type="spellStart"/>
+      <w:r>
+        <w:t>einem</w:t>
+      </w:r>
+      <w:proofErr w:type="spellEnd"/>
+      <w:r>
+        <w:t xml:space="preserve"> </w:t>
+      </w:r>
+      <w:proofErr w:type="spellStart"/>
+      <w:r>
+        <w:t>positiven</w:t>
+      </w:r>
+      <w:proofErr w:type="spellEnd"/>
+      <w:r>
+        <w:t xml:space="preserve"> </w:t>
+      </w:r>
+      <w:proofErr w:type="spellStart"/>
+      <w:r>
+        <w:t>Zusammenhang</w:t>
+      </w:r>
+      <w:proofErr w:type="spellEnd"/>
+      <w:r>
+        <w:t xml:space="preserve"> </w:t>
+      </w:r>
+      <w:proofErr w:type="spellStart"/>
+      <w:r>
+        <w:t>mit</w:t>
+      </w:r>
+      <w:proofErr w:type="spellEnd"/>
+      <w:r>
+        <w:t xml:space="preserve"> </w:t>
+      </w:r>
+      <w:proofErr w:type="spellStart"/>
+      <w:r>
+        <w:rPr>
+          <w:b/>
+          <w:bCs/>
+        </w:rPr>
+        <w:t>Nachhaltigkeitskompetenzen</w:t>
+      </w:r>
+      <w:proofErr w:type="spellEnd"/>
+      <w:r>
+        <w:rPr>
+          <w:b/>
+          <w:bCs/>
+        </w:rPr>
+        <w:t xml:space="preserve"> (</w:t>
+      </w:r>
+      <w:proofErr w:type="spellStart"/>
+      <w:r>
+        <w:rPr>
+          <w:b/>
+          <w:bCs/>
+        </w:rPr>
+        <w:t>kognitiv</w:t>
+      </w:r>
+      <w:proofErr w:type="spellEnd"/>
+      <w:r>
+        <w:rPr>
+          <w:b/>
+          <w:bCs/>
+        </w:rPr>
+        <w:t xml:space="preserve">, </w:t>
+      </w:r>
+      <w:proofErr w:type="spellStart"/>
+      <w:r>
+        <w:rPr>
+          <w:b/>
+          <w:bCs/>
+        </w:rPr>
+        <w:t>affektiv</w:t>
+      </w:r>
+      <w:proofErr w:type="spellEnd"/>
+      <w:r>
+        <w:rPr>
+          <w:b/>
+          <w:bCs/>
+        </w:rPr>
+        <w:t xml:space="preserve">/ motivational/ </w:t>
+      </w:r>
+      <w:proofErr w:type="spellStart"/>
+      <w:r>
+        <w:rPr>
+          <w:b/>
+          <w:bCs/>
+        </w:rPr>
+        <w:t>verhaltensbezogen</w:t>
+      </w:r>
+      <w:proofErr w:type="spellEnd"/>
+      <w:r>
+        <w:rPr>
+          <w:b/>
+          <w:bCs/>
+        </w:rPr>
+        <w:t>)</w:t>
+      </w:r>
+      <w:r>
+        <w:t xml:space="preserve"> der </w:t>
+      </w:r>
+      <w:proofErr w:type="spellStart"/>
+      <w:r>
+        <w:t>SuS</w:t>
+      </w:r>
+      <w:proofErr w:type="spellEnd"/>
+      <w:r>
+        <w:t>?</w:t>
+      </w:r>
+    </w:p>
+    <w:p>
+      <w:pPr>
+        <w:pStyle w:val="ListParagraph"/>
+        <w:numPr>
+          <w:ilvl w:val="0"/>
+          <w:numId w:val="8"/>
+        </w:numPr>
+      </w:pPr>
+      <w:proofErr w:type="spellStart"/>
+      <w:r>
+        <w:t>Steht</w:t>
+      </w:r>
+      <w:proofErr w:type="spellEnd"/>
+      <w:r>
+        <w:t xml:space="preserve"> der </w:t>
+      </w:r>
+      <w:proofErr w:type="spellStart"/>
+      <w:r>
+        <w:rPr>
+          <w:b/>
+          <w:bCs/>
+        </w:rPr>
+        <w:t>Fortschritt</w:t>
+      </w:r>
+      <w:proofErr w:type="spellEnd"/>
+      <w:r>
+        <w:rPr>
+          <w:b/>
+          <w:bCs/>
+        </w:rPr>
+        <w:t xml:space="preserve"> des </w:t>
+      </w:r>
+      <w:proofErr w:type="spellStart"/>
+      <w:r>
+        <w:rPr>
+          <w:b/>
+          <w:bCs/>
+        </w:rPr>
+        <w:t>Projekts</w:t>
+      </w:r>
+      <w:proofErr w:type="spellEnd"/>
+      <w:r>
+        <w:t xml:space="preserve"> in </w:t>
+      </w:r>
+      <w:proofErr w:type="spellStart"/>
+      <w:r>
+        <w:t>einem</w:t>
+      </w:r>
+      <w:proofErr w:type="spellEnd"/>
+      <w:r>
+        <w:t xml:space="preserve"> </w:t>
+      </w:r>
+      <w:proofErr w:type="spellStart"/>
+      <w:r>
+        <w:t>positiven</w:t>
+      </w:r>
+      <w:proofErr w:type="spellEnd"/>
+      <w:r>
+        <w:t xml:space="preserve"> </w:t>
+      </w:r>
+      <w:proofErr w:type="spellStart"/>
+      <w:r>
+        <w:t>Zusammenhang</w:t>
+      </w:r>
+      <w:proofErr w:type="spellEnd"/>
+      <w:r>
+        <w:t xml:space="preserve"> </w:t>
+      </w:r>
+      <w:proofErr w:type="spellStart"/>
+      <w:r>
+        <w:t>mit</w:t>
+      </w:r>
+      <w:proofErr w:type="spellEnd"/>
+      <w:r>
+        <w:t xml:space="preserve"> </w:t>
+      </w:r>
+      <w:proofErr w:type="spellStart"/>
+      <w:r>
+        <w:rPr>
+          <w:b/>
+          <w:bCs/>
+        </w:rPr>
+        <w:t>Nachhaltigkeitskompetenzen</w:t>
+      </w:r>
+      <w:proofErr w:type="spellEnd"/>
+      <w:r>
+        <w:rPr>
+          <w:b/>
+          <w:bCs/>
+        </w:rPr>
+        <w:t xml:space="preserve"> (</w:t>
+      </w:r>
+      <w:proofErr w:type="spellStart"/>
+      <w:r>
+        <w:rPr>
+          <w:b/>
+          <w:bCs/>
+        </w:rPr>
+        <w:t>kognitiv</w:t>
+      </w:r>
+      <w:proofErr w:type="spellEnd"/>
+      <w:r>
+        <w:rPr>
+          <w:b/>
+          <w:bCs/>
+        </w:rPr>
+        <w:t xml:space="preserve">, </w:t>
+      </w:r>
+      <w:proofErr w:type="spellStart"/>
+      <w:r>
+        <w:rPr>
+          <w:b/>
+          <w:bCs/>
+        </w:rPr>
+        <w:t>affektiv</w:t>
+      </w:r>
+      <w:proofErr w:type="spellEnd"/>
+      <w:r>
+        <w:rPr>
+          <w:b/>
+          <w:bCs/>
+        </w:rPr>
+        <w:t xml:space="preserve">/ motivational/ </w:t>
+      </w:r>
+      <w:proofErr w:type="spellStart"/>
+      <w:r>
+        <w:rPr>
+          <w:b/>
+          <w:bCs/>
+        </w:rPr>
+        <w:t>verhaltensbezogen</w:t>
+      </w:r>
+      <w:proofErr w:type="spellEnd"/>
+      <w:r>
+        <w:rPr>
+          <w:b/>
+          <w:bCs/>
+        </w:rPr>
+        <w:t>)</w:t>
+      </w:r>
+      <w:r>
+        <w:t xml:space="preserve"> der </w:t>
+      </w:r>
+      <w:proofErr w:type="spellStart"/>
+      <w:r>
+        <w:t>SuS</w:t>
+      </w:r>
+      <w:proofErr w:type="spellEnd"/>
+      <w:r>
+        <w:t>?</w:t>
+      </w:r>
+    </w:p>
+    <w:p>
+      <w:pPr>
+        <w:pStyle w:val="ListParagraph"/>
+        <w:numPr>
+          <w:ilvl w:val="0"/>
+          <w:numId w:val="8"/>
+        </w:numPr>
+      </w:pPr>
+      <w:proofErr w:type="spellStart"/>
+      <w:r>
+        <w:t>Steht</w:t>
+      </w:r>
+      <w:proofErr w:type="spellEnd"/>
+      <w:r>
+        <w:t xml:space="preserve"> der Grad der </w:t>
+      </w:r>
+      <w:proofErr w:type="spellStart"/>
+      <w:r>
+        <w:t>Teilnahme</w:t>
+      </w:r>
+      <w:proofErr w:type="spellEnd"/>
+      <w:r>
+        <w:t xml:space="preserve">/ </w:t>
+      </w:r>
+      <w:proofErr w:type="spellStart"/>
+      <w:r>
+        <w:t>Fortschritt</w:t>
+      </w:r>
+      <w:proofErr w:type="spellEnd"/>
+      <w:r>
+        <w:t xml:space="preserve"> des </w:t>
+      </w:r>
+      <w:proofErr w:type="spellStart"/>
+      <w:r>
+        <w:t>P</w:t>
+      </w:r>
+      <w:r>
+        <w:t>ro</w:t>
+      </w:r>
+      <w:r>
+        <w:t>jekts</w:t>
+      </w:r>
+      <w:proofErr w:type="spellEnd"/>
+      <w:r>
+        <w:t xml:space="preserve"> in </w:t>
+      </w:r>
+      <w:proofErr w:type="spellStart"/>
+      <w:r>
+        <w:t>einem</w:t>
+      </w:r>
+      <w:proofErr w:type="spellEnd"/>
+      <w:r>
+        <w:t xml:space="preserve"> </w:t>
+      </w:r>
+      <w:proofErr w:type="spellStart"/>
+      <w:r>
+        <w:t>positiven</w:t>
+      </w:r>
+      <w:proofErr w:type="spellEnd"/>
+      <w:r>
+        <w:t xml:space="preserve"> </w:t>
+      </w:r>
+      <w:proofErr w:type="spellStart"/>
+      <w:r>
+        <w:t>Zusammenhang</w:t>
+      </w:r>
+      <w:proofErr w:type="spellEnd"/>
+      <w:r>
+        <w:t xml:space="preserve"> </w:t>
+      </w:r>
+      <w:proofErr w:type="spellStart"/>
+      <w:r>
+        <w:t>mit</w:t>
+      </w:r>
+      <w:proofErr w:type="spellEnd"/>
+      <w:r>
+        <w:t xml:space="preserve"> </w:t>
+      </w:r>
+      <w:proofErr w:type="spellStart"/>
+      <w:r>
+        <w:rPr>
+          <w:b/>
+          <w:bCs/>
+        </w:rPr>
         <w:t>kollektiven</w:t>
       </w:r>
       <w:proofErr w:type="spellEnd"/>
@@ -3761,6 +3705,7 @@
         <w:pStyle w:val="Heading1"/>
       </w:pPr>
       <w:r>
+        <w:lastRenderedPageBreak/>
         <w:t>Research hypotheses</w:t>
       </w:r>
       <w:r>
@@ -3780,15 +3725,7 @@
     </w:p>
     <w:p>
       <w:r>
-        <w:t xml:space="preserve">In my analysis I ask how the level of participation of a participative SDE-intervention influences the individual and collective self-efficacy beliefs. I assess variation in agent-action-aim and agent-aim self-efficacy beliefs at different project stages across schools. To </w:t>
-      </w:r>
-      <w:proofErr w:type="gramStart"/>
-      <w:r>
-        <w:t>quantitatively and qualitatively test the impact of SDE-interventions</w:t>
-      </w:r>
-      <w:proofErr w:type="gramEnd"/>
-      <w:r>
-        <w:t>, I will gain data by surveys and interviews.</w:t>
+        <w:t>In my analysis I ask how the level of participation of a participative SDE-intervention influences the individual and collective self-efficacy beliefs. I assess variation in agent-action-aim and agent-aim self-efficacy beliefs at different project stages across schools. To quantitatively and qualitatively test the impact of SDE-interventions, I will gain data by surveys and interviews.</w:t>
       </w:r>
     </w:p>
     <w:p>
@@ -3796,7 +3733,6 @@
         <w:pStyle w:val="Heading2"/>
       </w:pPr>
       <w:r>
-        <w:lastRenderedPageBreak/>
         <w:t>Databases</w:t>
       </w:r>
     </w:p>
@@ -3857,13 +3793,8 @@
       </w:r>
       <w:proofErr w:type="spellEnd"/>
       <w:r>
-        <w:t xml:space="preserve"> </w:t>
-      </w:r>
-      <w:proofErr w:type="gramStart"/>
-      <w:r>
-        <w:t>SW</w:t>
-      </w:r>
-      <w:proofErr w:type="gramEnd"/>
+        <w:t xml:space="preserve"> SW</w:t>
+      </w:r>
     </w:p>
     <w:p>
       <w:pPr>
@@ -3969,7 +3900,6 @@
         <w:t>„</w:t>
       </w:r>
       <w:proofErr w:type="spellStart"/>
-      <w:proofErr w:type="gramStart"/>
       <w:r>
         <w:t>Echtheit</w:t>
       </w:r>
@@ -3978,11 +3908,7 @@
         <w:t>“</w:t>
       </w:r>
       <w:r>
-        <w:t xml:space="preserve"> der</w:t>
-      </w:r>
-      <w:proofErr w:type="gramEnd"/>
-      <w:r>
-        <w:t xml:space="preserve"> </w:t>
+        <w:t xml:space="preserve"> der </w:t>
       </w:r>
       <w:proofErr w:type="spellStart"/>
       <w:r>
@@ -4230,6 +4156,9 @@
     </w:p>
     <w:p>
       <w:r>
+        <w:rPr>
+          <w:noProof/>
+        </w:rPr>
         <w:drawing>
           <wp:inline distT="0" distB="0" distL="0" distR="0" wp14:anchorId="15C11DEE" wp14:editId="12651652">
             <wp:extent cx="6769100" cy="2011045"/>
@@ -4254,6 +4183,10 @@
     <w:p/>
     <w:p>
       <w:r>
+        <w:rPr>
+          <w:noProof/>
+        </w:rPr>
+        <w:lastRenderedPageBreak/>
         <w:drawing>
           <wp:inline distT="0" distB="0" distL="0" distR="0" wp14:anchorId="192120E3" wp14:editId="2CC4A409">
             <wp:extent cx="5731510" cy="1821815"/>
@@ -4302,7 +4235,6 @@
         </w:numPr>
       </w:pPr>
       <w:r>
-        <w:lastRenderedPageBreak/>
         <w:t xml:space="preserve">Wie </w:t>
       </w:r>
       <w:proofErr w:type="spellStart"/>
@@ -5092,7 +5024,6 @@
         <w:t xml:space="preserve"> </w:t>
       </w:r>
       <w:proofErr w:type="spellStart"/>
-      <w:proofErr w:type="gramStart"/>
       <w:r>
         <w:rPr>
           <w:sz w:val="23"/>
@@ -5115,7 +5046,6 @@
         <w:t>rger:innen</w:t>
       </w:r>
       <w:proofErr w:type="spellEnd"/>
-      <w:proofErr w:type="gramEnd"/>
       <w:r>
         <w:rPr>
           <w:sz w:val="23"/>
@@ -6595,6 +6525,7 @@
         </w:numPr>
       </w:pPr>
       <w:r>
+        <w:lastRenderedPageBreak/>
         <w:t xml:space="preserve">Bisher </w:t>
       </w:r>
       <w:proofErr w:type="spellStart"/>
@@ -6791,7 +6722,12 @@
     </w:r>
     <w:r>
       <w:tab/>
-      <w:t>February 24</w:t>
+    </w:r>
+    <w:r>
+      <w:t>March</w:t>
+    </w:r>
+    <w:r>
+      <w:t xml:space="preserve"> 24</w:t>
     </w:r>
   </w:p>
 </w:hdr>
@@ -6938,7 +6874,7 @@
         <w:rFonts w:ascii="Symbol" w:hAnsi="Symbol" w:hint="default"/>
       </w:rPr>
     </w:lvl>
-    <w:lvl w:ilvl="1" w:tplc="08090003" w:tentative="1">
+    <w:lvl w:ilvl="1" w:tplc="08090003">
       <w:start w:val="1"/>
       <w:numFmt w:val="bullet"/>
       <w:lvlText w:val="o"/>
@@ -8433,6 +8369,7 @@
   <w:style w:type="character" w:default="1" w:styleId="DefaultParagraphFont">
     <w:name w:val="Default Paragraph Font"/>
     <w:uiPriority w:val="1"/>
+    <w:semiHidden/>
     <w:unhideWhenUsed/>
   </w:style>
   <w:style w:type="table" w:default="1" w:styleId="TableNormal">

</xml_diff>